<commit_message>
Adding ATIK drivers from Cloudmakers
</commit_message>
<xml_diff>
--- a/CopyrightInfo and SourceCode.docx
+++ b/CopyrightInfo and SourceCode.docx
@@ -81,7 +81,6 @@
         </w:rPr>
         <w:t xml:space="preserve">  </w:t>
       </w:r>
-      <w:proofErr w:type="spellStart"/>
       <w:r>
         <w:rPr>
           <w:sz w:val="44"/>
@@ -89,7 +88,6 @@
         </w:rPr>
         <w:t>KStars</w:t>
       </w:r>
-      <w:proofErr w:type="spellEnd"/>
       <w:r>
         <w:rPr>
           <w:sz w:val="44"/>
@@ -114,40 +112,22 @@
     </w:p>
     <w:p>
       <w:r>
-        <w:t>For instructions on how to use it</w:t>
-      </w:r>
-      <w:proofErr w:type="gramStart"/>
-      <w:r>
-        <w:t xml:space="preserve">:  </w:t>
-      </w:r>
-      <w:proofErr w:type="gramEnd"/>
-      <w:r>
-        <w:fldChar w:fldCharType="begin"/>
-      </w:r>
-      <w:r>
-        <w:instrText xml:space="preserve"> HYPERLINK "https://docs.kde.org/trunk5/en/kdeedu/kstars/index.html" </w:instrText>
-      </w:r>
-      <w:r>
-        <w:fldChar w:fldCharType="separate"/>
-      </w:r>
-      <w:r>
-        <w:rPr>
-          <w:rStyle w:val="Hyperlink"/>
-        </w:rPr>
-        <w:t>https://docs.kde.org/trunk5/en/kdeedu/kstars/index.html</w:t>
-      </w:r>
-      <w:r>
-        <w:rPr>
-          <w:rStyle w:val="Hyperlink"/>
-        </w:rPr>
-        <w:fldChar w:fldCharType="end"/>
-      </w:r>
+        <w:t xml:space="preserve">For instructions on how to use it:  </w:t>
+      </w:r>
+      <w:hyperlink r:id="rId7" w:history="1">
+        <w:r>
+          <w:rPr>
+            <w:rStyle w:val="Hyperlink"/>
+          </w:rPr>
+          <w:t>https://docs.kde.org/trunk5/en/kdeedu/kstars/index.html</w:t>
+        </w:r>
+      </w:hyperlink>
     </w:p>
     <w:p>
       <w:r>
         <w:t xml:space="preserve">For source code: </w:t>
       </w:r>
-      <w:hyperlink r:id="rId7" w:history="1">
+      <w:hyperlink r:id="rId8" w:history="1">
         <w:r>
           <w:rPr>
             <w:rStyle w:val="Hyperlink"/>
@@ -161,7 +141,7 @@
       <w:r>
         <w:t xml:space="preserve">This program is licensed under the terms of the </w:t>
       </w:r>
-      <w:hyperlink r:id="rId8" w:history="1">
+      <w:hyperlink r:id="rId9" w:history="1">
         <w:r>
           <w:rPr>
             <w:rStyle w:val="Hyperlink"/>
@@ -174,7 +154,7 @@
       </w:r>
     </w:p>
     <w:p>
-      <w:hyperlink r:id="rId9" w:history="1">
+      <w:hyperlink r:id="rId10" w:history="1">
         <w:r>
           <w:rPr>
             <w:rStyle w:val="Hyperlink"/>
@@ -213,7 +193,7 @@
                     </pic:cNvPicPr>
                   </pic:nvPicPr>
                   <pic:blipFill>
-                    <a:blip r:embed="rId10">
+                    <a:blip r:embed="rId11">
                       <a:extLst>
                         <a:ext uri="{28A0092B-C50C-407E-A947-70E740481C1C}">
                           <a14:useLocalDpi xmlns:a14="http://schemas.microsoft.com/office/drawing/2010/main" val="0"/>
@@ -260,7 +240,7 @@
       <w:r>
         <w:t xml:space="preserve">For Information about the software: </w:t>
       </w:r>
-      <w:hyperlink r:id="rId11" w:history="1">
+      <w:hyperlink r:id="rId12" w:history="1">
         <w:r>
           <w:rPr>
             <w:rStyle w:val="Hyperlink"/>
@@ -276,7 +256,7 @@
       <w:r>
         <w:t xml:space="preserve"> </w:t>
       </w:r>
-      <w:hyperlink r:id="rId12" w:history="1">
+      <w:hyperlink r:id="rId13" w:history="1">
         <w:r>
           <w:rPr>
             <w:rStyle w:val="Hyperlink"/>
@@ -292,7 +272,7 @@
       <w:r>
         <w:t xml:space="preserve">For source code: </w:t>
       </w:r>
-      <w:hyperlink r:id="rId13" w:history="1">
+      <w:hyperlink r:id="rId14" w:history="1">
         <w:r>
           <w:rPr>
             <w:rStyle w:val="Hyperlink"/>
@@ -304,19 +284,14 @@
     <w:p/>
     <w:p>
       <w:r>
-        <w:t>The INDI library is released under the GNU Library General Public License (LGPL</w:t>
-      </w:r>
-      <w:proofErr w:type="gramStart"/>
-      <w:r>
-        <w:t xml:space="preserve">) </w:t>
+        <w:t xml:space="preserve">The INDI library is released under the GNU Library General Public License (LGPL) </w:t>
       </w:r>
       <w:r>
         <w:t>.</w:t>
       </w:r>
-      <w:proofErr w:type="gramEnd"/>
-    </w:p>
-    <w:p>
-      <w:hyperlink r:id="rId14" w:history="1">
+    </w:p>
+    <w:p>
+      <w:hyperlink r:id="rId15" w:history="1">
         <w:r>
           <w:rPr>
             <w:rStyle w:val="Hyperlink"/>
@@ -349,7 +324,7 @@
                     </pic:cNvPicPr>
                   </pic:nvPicPr>
                   <pic:blipFill>
-                    <a:blip r:embed="rId15">
+                    <a:blip r:embed="rId16">
                       <a:extLst>
                         <a:ext uri="{28A0092B-C50C-407E-A947-70E740481C1C}">
                           <a14:useLocalDpi xmlns:a14="http://schemas.microsoft.com/office/drawing/2010/main" val="0"/>
@@ -392,7 +367,7 @@
       <w:r>
         <w:t xml:space="preserve">For Information about the software: </w:t>
       </w:r>
-      <w:hyperlink r:id="rId16" w:history="1">
+      <w:hyperlink r:id="rId17" w:history="1">
         <w:r>
           <w:rPr>
             <w:rStyle w:val="Hyperlink"/>
@@ -414,7 +389,7 @@
       <w:r>
         <w:t xml:space="preserve"> </w:t>
       </w:r>
-      <w:hyperlink r:id="rId17" w:history="1">
+      <w:hyperlink r:id="rId18" w:history="1">
         <w:r>
           <w:rPr>
             <w:rStyle w:val="Hyperlink"/>
@@ -427,7 +402,7 @@
       <w:r>
         <w:t xml:space="preserve">For Documentation about QT classes: </w:t>
       </w:r>
-      <w:hyperlink r:id="rId18" w:history="1">
+      <w:hyperlink r:id="rId19" w:history="1">
         <w:r>
           <w:rPr>
             <w:rStyle w:val="Hyperlink"/>
@@ -440,7 +415,7 @@
       <w:r>
         <w:t xml:space="preserve">For source code: </w:t>
       </w:r>
-      <w:hyperlink r:id="rId19" w:history="1">
+      <w:hyperlink r:id="rId20" w:history="1">
         <w:r>
           <w:rPr>
             <w:rStyle w:val="Hyperlink"/>
@@ -465,7 +440,6 @@
       </w:r>
     </w:p>
     <w:p>
-      <w:proofErr w:type="gramStart"/>
       <w:r>
         <w:t>(</w:t>
       </w:r>
@@ -478,10 +452,9 @@
       <w:r>
         <w:t>.</w:t>
       </w:r>
-      <w:proofErr w:type="gramEnd"/>
-    </w:p>
-    <w:p>
-      <w:hyperlink r:id="rId20" w:anchor="_Toc_3_1" w:history="1">
+    </w:p>
+    <w:p>
+      <w:hyperlink r:id="rId21" w:anchor="_Toc_3_1" w:history="1">
         <w:r>
           <w:rPr>
             <w:rStyle w:val="Hyperlink"/>
@@ -522,7 +495,7 @@
                     </pic:cNvPicPr>
                   </pic:nvPicPr>
                   <pic:blipFill>
-                    <a:blip r:embed="rId21">
+                    <a:blip r:embed="rId22">
                       <a:extLst>
                         <a:ext uri="{28A0092B-C50C-407E-A947-70E740481C1C}">
                           <a14:useLocalDpi xmlns:a14="http://schemas.microsoft.com/office/drawing/2010/main" val="0"/>
@@ -573,7 +546,7 @@
       <w:r>
         <w:t xml:space="preserve">For Information about the software: </w:t>
       </w:r>
-      <w:hyperlink r:id="rId22" w:history="1">
+      <w:hyperlink r:id="rId23" w:history="1">
         <w:r>
           <w:rPr>
             <w:rStyle w:val="Hyperlink"/>
@@ -586,7 +559,7 @@
       <w:r>
         <w:t xml:space="preserve">Documentation for KDE programs: </w:t>
       </w:r>
-      <w:hyperlink r:id="rId23" w:history="1">
+      <w:hyperlink r:id="rId24" w:history="1">
         <w:r>
           <w:rPr>
             <w:rStyle w:val="Hyperlink"/>
@@ -599,7 +572,7 @@
       <w:r>
         <w:t xml:space="preserve">For source code: </w:t>
       </w:r>
-      <w:hyperlink r:id="rId24" w:history="1">
+      <w:hyperlink r:id="rId25" w:history="1">
         <w:r>
           <w:rPr>
             <w:rStyle w:val="Hyperlink"/>
@@ -633,7 +606,6 @@
       </w:r>
     </w:p>
     <w:p>
-      <w:proofErr w:type="gramStart"/>
       <w:r>
         <w:t>(L</w:t>
       </w:r>
@@ -643,10 +615,9 @@
       <w:r>
         <w:t xml:space="preserve"> v 2).</w:t>
       </w:r>
-      <w:proofErr w:type="gramEnd"/>
-    </w:p>
-    <w:p>
-      <w:hyperlink r:id="rId25" w:history="1">
+    </w:p>
+    <w:p>
+      <w:hyperlink r:id="rId26" w:history="1">
         <w:r>
           <w:rPr>
             <w:rStyle w:val="Hyperlink"/>
@@ -680,7 +651,7 @@
                     </pic:cNvPicPr>
                   </pic:nvPicPr>
                   <pic:blipFill>
-                    <a:blip r:embed="rId26">
+                    <a:blip r:embed="rId27">
                       <a:extLst>
                         <a:ext uri="{28A0092B-C50C-407E-A947-70E740481C1C}">
                           <a14:useLocalDpi xmlns:a14="http://schemas.microsoft.com/office/drawing/2010/main" val="0"/>
@@ -720,7 +691,7 @@
       <w:r>
         <w:t xml:space="preserve">For Information about the software: </w:t>
       </w:r>
-      <w:hyperlink r:id="rId27" w:history="1">
+      <w:hyperlink r:id="rId28" w:history="1">
         <w:r>
           <w:rPr>
             <w:rStyle w:val="Hyperlink"/>
@@ -733,7 +704,7 @@
       <w:r>
         <w:t xml:space="preserve">For Instructions on how to use it: </w:t>
       </w:r>
-      <w:hyperlink r:id="rId28" w:history="1">
+      <w:hyperlink r:id="rId29" w:history="1">
         <w:r>
           <w:rPr>
             <w:rStyle w:val="Hyperlink"/>
@@ -751,7 +722,7 @@
       <w:r>
         <w:t xml:space="preserve">For source code: </w:t>
       </w:r>
-      <w:hyperlink r:id="rId29" w:history="1">
+      <w:hyperlink r:id="rId30" w:history="1">
         <w:r>
           <w:rPr>
             <w:rStyle w:val="Hyperlink"/>
@@ -765,29 +736,13 @@
       <w:r>
         <w:t xml:space="preserve">The Astrometry.net code suite is free software licensed under the GNU GPL, version 2. See the file LICENSE for the full terms of the GNU GPL. </w:t>
       </w:r>
-      <w:hyperlink r:id="rId30" w:anchor="license" w:history="1">
-        <w:proofErr w:type="gramStart"/>
-        <w:r>
-          <w:rPr>
-            <w:rStyle w:val="Hyperlink"/>
-          </w:rPr>
-          <w:t>astrometry.net</w:t>
-        </w:r>
-        <w:proofErr w:type="gramEnd"/>
-        <w:r>
-          <w:rPr>
-            <w:rStyle w:val="Hyperlink"/>
-          </w:rPr>
-          <w:t>/doc/</w:t>
-        </w:r>
-        <w:proofErr w:type="spellStart"/>
-        <w:r>
-          <w:rPr>
-            <w:rStyle w:val="Hyperlink"/>
-          </w:rPr>
-          <w:t>readme.html#license</w:t>
-        </w:r>
-        <w:proofErr w:type="spellEnd"/>
+      <w:hyperlink r:id="rId31" w:anchor="license" w:history="1">
+        <w:r>
+          <w:rPr>
+            <w:rStyle w:val="Hyperlink"/>
+          </w:rPr>
+          <w:t>astrometry.net/doc/readme.html#license</w:t>
+        </w:r>
       </w:hyperlink>
     </w:p>
     <w:p/>
@@ -814,7 +769,7 @@
                     </pic:cNvPicPr>
                   </pic:nvPicPr>
                   <pic:blipFill>
-                    <a:blip r:embed="rId31">
+                    <a:blip r:embed="rId32">
                       <a:extLst>
                         <a:ext uri="{28A0092B-C50C-407E-A947-70E740481C1C}">
                           <a14:useLocalDpi xmlns:a14="http://schemas.microsoft.com/office/drawing/2010/main" val="0"/>
@@ -852,7 +807,6 @@
         </w:rPr>
         <w:t xml:space="preserve">  </w:t>
       </w:r>
-      <w:proofErr w:type="spellStart"/>
       <w:r>
         <w:rPr>
           <w:sz w:val="56"/>
@@ -860,14 +814,13 @@
         </w:rPr>
         <w:t>XPlanet</w:t>
       </w:r>
-      <w:proofErr w:type="spellEnd"/>
     </w:p>
     <w:p/>
     <w:p>
       <w:r>
         <w:t xml:space="preserve">For Information about the software: </w:t>
       </w:r>
-      <w:hyperlink r:id="rId32" w:history="1">
+      <w:hyperlink r:id="rId33" w:history="1">
         <w:r>
           <w:rPr>
             <w:rStyle w:val="Hyperlink"/>
@@ -880,7 +833,7 @@
       <w:r>
         <w:t xml:space="preserve">For Instructions on how to use it: </w:t>
       </w:r>
-      <w:hyperlink r:id="rId33" w:history="1">
+      <w:hyperlink r:id="rId34" w:history="1">
         <w:r>
           <w:rPr>
             <w:rStyle w:val="Hyperlink"/>
@@ -891,40 +844,22 @@
     </w:p>
     <w:p>
       <w:r>
-        <w:t>For Additional Data like maps</w:t>
-      </w:r>
-      <w:proofErr w:type="gramStart"/>
-      <w:r>
-        <w:t xml:space="preserve">:  </w:t>
-      </w:r>
-      <w:proofErr w:type="gramEnd"/>
-      <w:r>
-        <w:fldChar w:fldCharType="begin"/>
-      </w:r>
-      <w:r>
-        <w:instrText xml:space="preserve"> HYPERLINK "http://xplanet.sourceforge.net/maps.php" </w:instrText>
-      </w:r>
-      <w:r>
-        <w:fldChar w:fldCharType="separate"/>
-      </w:r>
-      <w:r>
-        <w:rPr>
-          <w:rStyle w:val="Hyperlink"/>
-        </w:rPr>
-        <w:t>http://xplanet.sourceforge.net/maps.php</w:t>
-      </w:r>
-      <w:r>
-        <w:rPr>
-          <w:rStyle w:val="Hyperlink"/>
-        </w:rPr>
-        <w:fldChar w:fldCharType="end"/>
-      </w:r>
+        <w:t xml:space="preserve">For Additional Data like maps:  </w:t>
+      </w:r>
+      <w:hyperlink r:id="rId35" w:history="1">
+        <w:r>
+          <w:rPr>
+            <w:rStyle w:val="Hyperlink"/>
+          </w:rPr>
+          <w:t>http://xplanet.sourceforge.net/maps.php</w:t>
+        </w:r>
+      </w:hyperlink>
     </w:p>
     <w:p>
       <w:r>
         <w:t xml:space="preserve">For source code: </w:t>
       </w:r>
-      <w:hyperlink r:id="rId34" w:history="1">
+      <w:hyperlink r:id="rId36" w:history="1">
         <w:r>
           <w:rPr>
             <w:rStyle w:val="Hyperlink"/>
@@ -935,23 +870,16 @@
     </w:p>
     <w:p/>
     <w:p>
-      <w:proofErr w:type="spellStart"/>
-      <w:r>
-        <w:t>Xplanet</w:t>
-      </w:r>
-      <w:proofErr w:type="spellEnd"/>
-      <w:r>
-        <w:t xml:space="preserve"> is free software, distributed according to the terms of the GNU General Public License. </w:t>
-      </w:r>
-      <w:hyperlink r:id="rId35" w:history="1">
-        <w:proofErr w:type="gramStart"/>
+      <w:r>
+        <w:t xml:space="preserve">Xplanet is free software, distributed according to the terms of the GNU General Public License. </w:t>
+      </w:r>
+      <w:hyperlink r:id="rId37" w:history="1">
         <w:r>
           <w:rPr>
             <w:rStyle w:val="Hyperlink"/>
           </w:rPr>
           <w:t>xplanet.sourceforge.net</w:t>
         </w:r>
-        <w:proofErr w:type="gramEnd"/>
       </w:hyperlink>
     </w:p>
     <w:p/>
@@ -987,7 +915,7 @@
                     </pic:cNvPicPr>
                   </pic:nvPicPr>
                   <pic:blipFill>
-                    <a:blip r:embed="rId36">
+                    <a:blip r:embed="rId38">
                       <a:extLst>
                         <a:ext uri="{28A0092B-C50C-407E-A947-70E740481C1C}">
                           <a14:useLocalDpi xmlns:a14="http://schemas.microsoft.com/office/drawing/2010/main" val="0"/>
@@ -1025,7 +953,6 @@
         </w:rPr>
         <w:t xml:space="preserve"> </w:t>
       </w:r>
-      <w:proofErr w:type="spellStart"/>
       <w:r>
         <w:rPr>
           <w:sz w:val="56"/>
@@ -1033,7 +960,6 @@
         </w:rPr>
         <w:t>Flatplanet</w:t>
       </w:r>
-      <w:proofErr w:type="spellEnd"/>
     </w:p>
     <w:p/>
     <w:p>
@@ -1043,7 +969,7 @@
       <w:r>
         <w:t xml:space="preserve"> </w:t>
       </w:r>
-      <w:hyperlink r:id="rId37" w:history="1">
+      <w:hyperlink r:id="rId39" w:history="1">
         <w:r>
           <w:rPr>
             <w:rStyle w:val="Hyperlink"/>
@@ -1056,7 +982,7 @@
       <w:r>
         <w:t xml:space="preserve">For Additional Maps: </w:t>
       </w:r>
-      <w:hyperlink r:id="rId38" w:history="1">
+      <w:hyperlink r:id="rId40" w:history="1">
         <w:r>
           <w:rPr>
             <w:rStyle w:val="Hyperlink"/>
@@ -1069,7 +995,7 @@
       <w:r>
         <w:t xml:space="preserve">For source code: </w:t>
       </w:r>
-      <w:hyperlink r:id="rId39" w:history="1">
+      <w:hyperlink r:id="rId41" w:history="1">
         <w:r>
           <w:rPr>
             <w:rStyle w:val="Hyperlink"/>
@@ -1080,45 +1006,18 @@
     </w:p>
     <w:p/>
     <w:p>
-      <w:proofErr w:type="spellStart"/>
-      <w:r>
-        <w:t>Flatplanet</w:t>
-      </w:r>
-      <w:proofErr w:type="spellEnd"/>
-      <w:r>
-        <w:t xml:space="preserve"> </w:t>
+      <w:r>
+        <w:t xml:space="preserve">Flatplanet </w:t>
       </w:r>
       <w:r>
         <w:t xml:space="preserve">has GNU General Public License version 2.0 (GPLv2). </w:t>
       </w:r>
-      <w:hyperlink r:id="rId40" w:history="1">
-        <w:proofErr w:type="gramStart"/>
-        <w:r>
-          <w:rPr>
-            <w:rStyle w:val="Hyperlink"/>
-          </w:rPr>
-          <w:t>sourceforge.net</w:t>
-        </w:r>
-        <w:proofErr w:type="gramEnd"/>
-        <w:r>
-          <w:rPr>
-            <w:rStyle w:val="Hyperlink"/>
-          </w:rPr>
-          <w:t>/projects/</w:t>
-        </w:r>
-        <w:proofErr w:type="spellStart"/>
-        <w:r>
-          <w:rPr>
-            <w:rStyle w:val="Hyperlink"/>
-          </w:rPr>
-          <w:t>flatplanet</w:t>
-        </w:r>
-        <w:proofErr w:type="spellEnd"/>
-        <w:r>
-          <w:rPr>
-            <w:rStyle w:val="Hyperlink"/>
-          </w:rPr>
-          <w:t>/</w:t>
+      <w:hyperlink r:id="rId42" w:history="1">
+        <w:r>
+          <w:rPr>
+            <w:rStyle w:val="Hyperlink"/>
+          </w:rPr>
+          <w:t>sourceforge.net/projects/flatplanet/</w:t>
         </w:r>
       </w:hyperlink>
       <w:r>
@@ -1150,7 +1049,7 @@
                     </pic:cNvPicPr>
                   </pic:nvPicPr>
                   <pic:blipFill>
-                    <a:blip r:embed="rId41">
+                    <a:blip r:embed="rId43">
                       <a:extLst>
                         <a:ext uri="{28A0092B-C50C-407E-A947-70E740481C1C}">
                           <a14:useLocalDpi xmlns:a14="http://schemas.microsoft.com/office/drawing/2010/main" val="0"/>
@@ -1188,7 +1087,6 @@
         </w:rPr>
         <w:t xml:space="preserve"> </w:t>
       </w:r>
-      <w:proofErr w:type="spellStart"/>
       <w:r>
         <w:rPr>
           <w:sz w:val="56"/>
@@ -1196,14 +1094,13 @@
         </w:rPr>
         <w:t>LibVLC</w:t>
       </w:r>
-      <w:proofErr w:type="spellEnd"/>
     </w:p>
     <w:p/>
     <w:p>
       <w:r>
         <w:t xml:space="preserve">For Information about the software: </w:t>
       </w:r>
-      <w:hyperlink r:id="rId42" w:history="1">
+      <w:hyperlink r:id="rId44" w:history="1">
         <w:r>
           <w:rPr>
             <w:rStyle w:val="Hyperlink"/>
@@ -1216,7 +1113,7 @@
       <w:r>
         <w:t xml:space="preserve">For source code: </w:t>
       </w:r>
-      <w:hyperlink r:id="rId43" w:history="1">
+      <w:hyperlink r:id="rId45" w:history="1">
         <w:r>
           <w:rPr>
             <w:rStyle w:val="Hyperlink"/>
@@ -1227,13 +1124,8 @@
     </w:p>
     <w:p/>
     <w:p>
-      <w:proofErr w:type="spellStart"/>
-      <w:r>
-        <w:t>LibVLC</w:t>
-      </w:r>
-      <w:proofErr w:type="spellEnd"/>
-      <w:r>
-        <w:t xml:space="preserve"> </w:t>
+      <w:r>
+        <w:t xml:space="preserve">LibVLC </w:t>
       </w:r>
       <w:r>
         <w:t xml:space="preserve">has </w:t>
@@ -1262,7 +1154,7 @@
       <w:r>
         <w:t xml:space="preserve">). </w:t>
       </w:r>
-      <w:hyperlink r:id="rId44" w:history="1">
+      <w:hyperlink r:id="rId46" w:history="1">
         <w:r>
           <w:rPr>
             <w:rStyle w:val="Hyperlink"/>
@@ -1292,7 +1184,7 @@
       <w:r>
         <w:t xml:space="preserve">For Information about the software: </w:t>
       </w:r>
-      <w:hyperlink r:id="rId45" w:history="1">
+      <w:hyperlink r:id="rId47" w:history="1">
         <w:r>
           <w:rPr>
             <w:rStyle w:val="Hyperlink"/>
@@ -1305,7 +1197,7 @@
       <w:r>
         <w:t xml:space="preserve">For source code: </w:t>
       </w:r>
-      <w:hyperlink r:id="rId46" w:history="1">
+      <w:hyperlink r:id="rId48" w:history="1">
         <w:r>
           <w:rPr>
             <w:rStyle w:val="Hyperlink"/>
@@ -1317,10 +1209,7 @@
     <w:p/>
     <w:p>
       <w:r>
-        <w:t>D-Bus is released under</w:t>
-      </w:r>
-      <w:r>
-        <w:t xml:space="preserve"> </w:t>
+        <w:t xml:space="preserve">D-Bus is released under </w:t>
       </w:r>
       <w:r>
         <w:t>GNU GPL version 2</w:t>
@@ -1330,7 +1219,7 @@
       </w:r>
     </w:p>
     <w:p>
-      <w:hyperlink r:id="rId47" w:history="1">
+      <w:hyperlink r:id="rId49" w:history="1">
         <w:r>
           <w:rPr>
             <w:rStyle w:val="Hyperlink"/>
@@ -1370,7 +1259,7 @@
                     </pic:cNvPicPr>
                   </pic:nvPicPr>
                   <pic:blipFill>
-                    <a:blip r:embed="rId48">
+                    <a:blip r:embed="rId50">
                       <a:extLst>
                         <a:ext uri="{28A0092B-C50C-407E-A947-70E740481C1C}">
                           <a14:useLocalDpi xmlns:a14="http://schemas.microsoft.com/office/drawing/2010/main" val="0"/>
@@ -1424,7 +1313,7 @@
       <w:r>
         <w:t xml:space="preserve">For Information about the software: </w:t>
       </w:r>
-      <w:hyperlink r:id="rId49" w:history="1">
+      <w:hyperlink r:id="rId51" w:history="1">
         <w:r>
           <w:rPr>
             <w:rStyle w:val="Hyperlink"/>
@@ -1437,7 +1326,7 @@
       <w:r>
         <w:t xml:space="preserve">For source code: </w:t>
       </w:r>
-      <w:hyperlink r:id="rId50" w:history="1">
+      <w:hyperlink r:id="rId52" w:history="1">
         <w:r>
           <w:rPr>
             <w:rStyle w:val="Hyperlink"/>
@@ -1453,7 +1342,7 @@
       </w:r>
     </w:p>
     <w:p>
-      <w:hyperlink r:id="rId51" w:history="1">
+      <w:hyperlink r:id="rId53" w:history="1">
         <w:r>
           <w:rPr>
             <w:rStyle w:val="Hyperlink"/>
@@ -1470,7 +1359,6 @@
           <w:szCs w:val="56"/>
         </w:rPr>
       </w:pPr>
-      <w:proofErr w:type="spellStart"/>
       <w:r>
         <w:rPr>
           <w:sz w:val="56"/>
@@ -1485,13 +1373,12 @@
         </w:rPr>
         <w:t>m</w:t>
       </w:r>
-      <w:proofErr w:type="spellEnd"/>
     </w:p>
     <w:p>
       <w:r>
         <w:t xml:space="preserve">For Information about the software: </w:t>
       </w:r>
-      <w:hyperlink r:id="rId52" w:history="1">
+      <w:hyperlink r:id="rId54" w:history="1">
         <w:r>
           <w:rPr>
             <w:rStyle w:val="Hyperlink"/>
@@ -1504,7 +1391,7 @@
       <w:r>
         <w:t xml:space="preserve">For source code: </w:t>
       </w:r>
-      <w:hyperlink r:id="rId53" w:history="1">
+      <w:hyperlink r:id="rId55" w:history="1">
         <w:r>
           <w:rPr>
             <w:rStyle w:val="Hyperlink"/>
@@ -1515,17 +1402,12 @@
     </w:p>
     <w:p/>
     <w:p>
-      <w:proofErr w:type="spellStart"/>
-      <w:r>
-        <w:t>Netpbm</w:t>
-      </w:r>
-      <w:proofErr w:type="spellEnd"/>
-      <w:r>
-        <w:t xml:space="preserve"> is released as Open Source, is copyrighted to many different authors with the right to redistribute the code.</w:t>
-      </w:r>
-    </w:p>
-    <w:p>
-      <w:hyperlink r:id="rId54" w:history="1">
+      <w:r>
+        <w:t>Netpbm is released as Open Source, is copyrighted to many different authors with the right to redistribute the code.</w:t>
+      </w:r>
+    </w:p>
+    <w:p>
+      <w:hyperlink r:id="rId56" w:history="1">
         <w:r>
           <w:rPr>
             <w:rStyle w:val="Hyperlink"/>
@@ -1542,7 +1424,6 @@
           <w:szCs w:val="56"/>
         </w:rPr>
       </w:pPr>
-      <w:proofErr w:type="spellStart"/>
       <w:r>
         <w:rPr>
           <w:sz w:val="56"/>
@@ -1557,13 +1438,12 @@
         </w:rPr>
         <w:t>y</w:t>
       </w:r>
-      <w:proofErr w:type="spellEnd"/>
     </w:p>
     <w:p>
       <w:r>
         <w:t xml:space="preserve">For Information about the software: </w:t>
       </w:r>
-      <w:hyperlink r:id="rId55" w:history="1">
+      <w:hyperlink r:id="rId57" w:history="1">
         <w:r>
           <w:rPr>
             <w:rStyle w:val="Hyperlink"/>
@@ -1576,7 +1456,7 @@
       <w:r>
         <w:t xml:space="preserve">For Documentation on how to use it: </w:t>
       </w:r>
-      <w:hyperlink r:id="rId56" w:history="1">
+      <w:hyperlink r:id="rId58" w:history="1">
         <w:r>
           <w:rPr>
             <w:rStyle w:val="Hyperlink"/>
@@ -1589,7 +1469,7 @@
       <w:r>
         <w:t xml:space="preserve">For source code: </w:t>
       </w:r>
-      <w:hyperlink r:id="rId57" w:history="1">
+      <w:hyperlink r:id="rId59" w:history="1">
         <w:r>
           <w:rPr>
             <w:rStyle w:val="Hyperlink"/>
@@ -1600,39 +1480,18 @@
     </w:p>
     <w:p/>
     <w:p>
-      <w:proofErr w:type="spellStart"/>
-      <w:r>
-        <w:t>NumPy</w:t>
-      </w:r>
-      <w:proofErr w:type="spellEnd"/>
-      <w:r>
-        <w:t xml:space="preserve"> is </w:t>
-      </w:r>
-      <w:r>
-        <w:t xml:space="preserve">Copyright © 2005-2017, </w:t>
-      </w:r>
-      <w:proofErr w:type="spellStart"/>
-      <w:r>
-        <w:t>NumPy</w:t>
-      </w:r>
-      <w:proofErr w:type="spellEnd"/>
-      <w:r>
-        <w:t xml:space="preserve"> Developers.</w:t>
-      </w:r>
-      <w:r>
-        <w:t xml:space="preserve">  All Rights Reserved.  </w:t>
-      </w:r>
-      <w:proofErr w:type="spellStart"/>
-      <w:r>
-        <w:t>Redisribution</w:t>
-      </w:r>
-      <w:proofErr w:type="spellEnd"/>
-      <w:r>
-        <w:t xml:space="preserve"> as both source and binary is permitted.</w:t>
-      </w:r>
-    </w:p>
-    <w:p>
-      <w:hyperlink r:id="rId58" w:history="1">
+      <w:r>
+        <w:t xml:space="preserve">NumPy is </w:t>
+      </w:r>
+      <w:r>
+        <w:t>Copyright © 2005-2017, NumPy Developers.</w:t>
+      </w:r>
+      <w:r>
+        <w:t xml:space="preserve">  All Rights Reserved.  Redisribution as both source and binary is permitted.</w:t>
+      </w:r>
+    </w:p>
+    <w:p>
+      <w:hyperlink r:id="rId60" w:history="1">
         <w:r>
           <w:rPr>
             <w:rStyle w:val="Hyperlink"/>
@@ -1649,7 +1508,6 @@
           <w:szCs w:val="56"/>
         </w:rPr>
       </w:pPr>
-      <w:proofErr w:type="spellStart"/>
       <w:r>
         <w:rPr>
           <w:sz w:val="56"/>
@@ -1657,7 +1515,6 @@
         </w:rPr>
         <w:t>PyFITS</w:t>
       </w:r>
-      <w:proofErr w:type="spellEnd"/>
     </w:p>
     <w:p>
       <w:r>
@@ -1666,7 +1523,7 @@
       <w:r>
         <w:t xml:space="preserve">: </w:t>
       </w:r>
-      <w:hyperlink r:id="rId59" w:history="1">
+      <w:hyperlink r:id="rId61" w:history="1">
         <w:r>
           <w:rPr>
             <w:rStyle w:val="Hyperlink"/>
@@ -1679,7 +1536,7 @@
       <w:r>
         <w:t xml:space="preserve">For Documentation about how to use it: </w:t>
       </w:r>
-      <w:hyperlink r:id="rId60" w:history="1">
+      <w:hyperlink r:id="rId62" w:history="1">
         <w:r>
           <w:rPr>
             <w:rStyle w:val="Hyperlink"/>
@@ -1692,7 +1549,7 @@
       <w:r>
         <w:t xml:space="preserve">For source code: </w:t>
       </w:r>
-      <w:hyperlink r:id="rId61" w:history="1">
+      <w:hyperlink r:id="rId63" w:history="1">
         <w:r>
           <w:rPr>
             <w:rStyle w:val="Hyperlink"/>
@@ -1703,17 +1560,12 @@
     </w:p>
     <w:p/>
     <w:p>
-      <w:proofErr w:type="spellStart"/>
-      <w:r>
-        <w:t>PyFITS</w:t>
-      </w:r>
-      <w:proofErr w:type="spellEnd"/>
-      <w:r>
-        <w:t xml:space="preserve"> is released under the BSD License but for a short time, some parts were under the GPL License</w:t>
-      </w:r>
-    </w:p>
-    <w:p>
-      <w:hyperlink r:id="rId62" w:history="1">
+      <w:r>
+        <w:t>PyFITS is released under the BSD License but for a short time, some parts were under the GPL License</w:t>
+      </w:r>
+    </w:p>
+    <w:p>
+      <w:hyperlink r:id="rId64" w:history="1">
         <w:r>
           <w:rPr>
             <w:rStyle w:val="Hyperlink"/>
@@ -1741,7 +1593,7 @@
       <w:r>
         <w:t xml:space="preserve">For Information about the software: </w:t>
       </w:r>
-      <w:hyperlink r:id="rId63" w:history="1">
+      <w:hyperlink r:id="rId65" w:history="1">
         <w:r>
           <w:rPr>
             <w:rStyle w:val="Hyperlink"/>
@@ -1752,274 +1604,274 @@
     </w:p>
     <w:p>
       <w:r>
-        <w:t>For Documentation about how to use it</w:t>
-      </w:r>
-      <w:proofErr w:type="gramStart"/>
-      <w:r>
-        <w:t xml:space="preserve">: </w:t>
+        <w:t xml:space="preserve">For Documentation about how to use it:  </w:t>
+      </w:r>
+      <w:hyperlink r:id="rId66" w:history="1">
+        <w:r>
+          <w:rPr>
+            <w:rStyle w:val="Hyperlink"/>
+          </w:rPr>
+          <w:t>http://gphoto.org/doc/</w:t>
+        </w:r>
+      </w:hyperlink>
+    </w:p>
+    <w:p>
+      <w:r>
+        <w:t xml:space="preserve">For source code: </w:t>
+      </w:r>
+      <w:hyperlink r:id="rId67" w:history="1">
+        <w:r>
+          <w:rPr>
+            <w:rStyle w:val="Hyperlink"/>
+          </w:rPr>
+          <w:t>https://github.com/gphoto/</w:t>
+        </w:r>
+      </w:hyperlink>
+    </w:p>
+    <w:p/>
+    <w:p>
+      <w:r>
+        <w:t xml:space="preserve">LibGphoto2 is released under the </w:t>
+      </w:r>
+      <w:r>
+        <w:t>GNU GPL version 2</w:t>
+      </w:r>
+    </w:p>
+    <w:p>
+      <w:hyperlink r:id="rId68" w:history="1">
+        <w:r>
+          <w:rPr>
+            <w:rStyle w:val="Hyperlink"/>
+          </w:rPr>
+          <w:t>http://gphoto.org</w:t>
+        </w:r>
+      </w:hyperlink>
+    </w:p>
+    <w:p>
+      <w:pPr>
+        <w:rPr>
+          <w:sz w:val="56"/>
+          <w:szCs w:val="56"/>
+        </w:rPr>
+      </w:pPr>
+    </w:p>
+    <w:p>
+      <w:pPr>
+        <w:rPr>
+          <w:sz w:val="56"/>
+          <w:szCs w:val="56"/>
+        </w:rPr>
+      </w:pPr>
+      <w:r>
+        <w:rPr>
+          <w:sz w:val="56"/>
+          <w:szCs w:val="56"/>
+        </w:rPr>
+        <w:t>GSC, The Guide Star Catalog</w:t>
+      </w:r>
+    </w:p>
+    <w:p>
+      <w:r>
+        <w:t>(Not included or bundled, but an optional install)</w:t>
+      </w:r>
+    </w:p>
+    <w:p/>
+    <w:p>
+      <w:r>
+        <w:t xml:space="preserve">For Information about the software and data: </w:t>
+      </w:r>
+      <w:hyperlink r:id="rId69" w:history="1">
+        <w:r>
+          <w:rPr>
+            <w:rStyle w:val="Hyperlink"/>
+          </w:rPr>
+          <w:t>http://gsss.stsci.edu/catalogs/gsc/GSC1/gsc12/DESCRIPTION.HTM</w:t>
+        </w:r>
+      </w:hyperlink>
+    </w:p>
+    <w:p>
+      <w:r>
+        <w:t>Instructions on how to install it:</w:t>
       </w:r>
       <w:r>
         <w:t xml:space="preserve"> </w:t>
       </w:r>
-      <w:proofErr w:type="gramEnd"/>
-      <w:r>
-        <w:fldChar w:fldCharType="begin"/>
-      </w:r>
-      <w:r>
-        <w:instrText xml:space="preserve"> HYPERLINK "</w:instrText>
-      </w:r>
-      <w:r>
-        <w:instrText>http://gphoto.org/doc/</w:instrText>
-      </w:r>
-      <w:r>
-        <w:instrText xml:space="preserve">" </w:instrText>
-      </w:r>
-      <w:r>
-        <w:fldChar w:fldCharType="separate"/>
-      </w:r>
-      <w:r>
+      <w:hyperlink r:id="rId70" w:history="1">
+        <w:r>
+          <w:rPr>
+            <w:rStyle w:val="Hyperlink"/>
+          </w:rPr>
+          <w:t>http://www.indilib.org/support/tutorials/139-indi-library-on-raspberry-pi.html</w:t>
+        </w:r>
+      </w:hyperlink>
+    </w:p>
+    <w:p>
+      <w:r>
+        <w:t xml:space="preserve">Source Code:  </w:t>
+      </w:r>
+      <w:hyperlink r:id="rId71" w:history="1">
+        <w:r>
+          <w:rPr>
+            <w:rStyle w:val="Hyperlink"/>
+          </w:rPr>
+          <w:t>http://cdsarc.u-strasbg.fr/ftp/cats/bincats/</w:t>
+        </w:r>
+      </w:hyperlink>
+    </w:p>
+    <w:p/>
+    <w:p>
+      <w:r>
+        <w:t xml:space="preserve">The Guide Star Catalog was developed for the Hubble Space Telescope </w:t>
+      </w:r>
+      <w:r>
+        <w:t xml:space="preserve">.  The data is copyrighted by </w:t>
+      </w:r>
+      <w:r>
+        <w:rPr>
+          <w:rFonts w:cs="Tahoma"/>
+        </w:rPr>
+        <w:t>The Association of Universities for Research in Astronomy</w:t>
+      </w:r>
+      <w:r>
+        <w:rPr>
+          <w:rFonts w:cs="Verdana"/>
+        </w:rPr>
+        <w:t xml:space="preserve"> (c) 2001-2008</w:t>
+      </w:r>
+      <w:r>
+        <w:rPr>
+          <w:rFonts w:cs="Verdana"/>
+        </w:rPr>
+        <w:t xml:space="preserve">.  It is free for non-commerical use.  </w:t>
+      </w:r>
+    </w:p>
+    <w:p>
+      <w:pPr>
         <w:rPr>
           <w:rStyle w:val="Hyperlink"/>
         </w:rPr>
-        <w:t>http://gphoto.org/doc/</w:t>
-      </w:r>
-      <w:r>
-        <w:fldChar w:fldCharType="end"/>
-      </w:r>
-    </w:p>
-    <w:p>
-      <w:r>
-        <w:t>For source code:</w:t>
-      </w:r>
+      </w:pPr>
       <w:r>
         <w:t xml:space="preserve"> </w:t>
       </w:r>
-      <w:hyperlink r:id="rId64" w:history="1">
-        <w:r>
-          <w:rPr>
-            <w:rStyle w:val="Hyperlink"/>
-          </w:rPr>
-          <w:t>https://github.com/gphoto/</w:t>
-        </w:r>
-      </w:hyperlink>
-    </w:p>
+      <w:hyperlink r:id="rId72" w:history="1">
+        <w:r>
+          <w:rPr>
+            <w:rStyle w:val="Hyperlink"/>
+          </w:rPr>
+          <w:t>launchpad.net/gsc</w:t>
+        </w:r>
+      </w:hyperlink>
+      <w:r>
+        <w:t xml:space="preserve"> </w:t>
+      </w:r>
+      <w:hyperlink r:id="rId73" w:history="1">
+        <w:r>
+          <w:rPr>
+            <w:rStyle w:val="Hyperlink"/>
+          </w:rPr>
+          <w:t>archive.stsci.edu/data_use.html</w:t>
+        </w:r>
+      </w:hyperlink>
+    </w:p>
+    <w:p>
+      <w:pPr>
+        <w:rPr>
+          <w:rStyle w:val="Hyperlink"/>
+        </w:rPr>
+      </w:pPr>
+    </w:p>
+    <w:p>
+      <w:pPr>
+        <w:rPr>
+          <w:sz w:val="56"/>
+          <w:szCs w:val="56"/>
+        </w:rPr>
+      </w:pPr>
+      <w:r>
+        <w:rPr>
+          <w:sz w:val="56"/>
+          <w:szCs w:val="56"/>
+        </w:rPr>
+        <w:t>Cloudmakers INDI atik drivers</w:t>
+      </w:r>
+    </w:p>
+    <w:p/>
+    <w:p>
+      <w:r>
+        <w:t xml:space="preserve">For Information about the software and data: </w:t>
+      </w:r>
+      <w:hyperlink r:id="rId74" w:history="1">
+        <w:r>
+          <w:rPr>
+            <w:rStyle w:val="Hyperlink"/>
+          </w:rPr>
+          <w:t>http://www.cloudmakers.eu/atikdrivers/</w:t>
+        </w:r>
+      </w:hyperlink>
+    </w:p>
+    <w:p>
+      <w:r>
+        <w:t>Instructions on how to install it:</w:t>
+      </w:r>
+      <w:r>
+        <w:t xml:space="preserve"> </w:t>
+      </w:r>
+      <w:hyperlink r:id="rId75" w:history="1">
+        <w:r>
+          <w:rPr>
+            <w:rStyle w:val="Hyperlink"/>
+          </w:rPr>
+          <w:t>http://www.cloudmakers.eu/atikdrivers/</w:t>
+        </w:r>
+      </w:hyperlink>
+    </w:p>
+    <w:p>
+      <w:r>
+        <w:t xml:space="preserve">Source Code: </w:t>
+      </w:r>
+      <w:r>
+        <w:t>Not open source.  Used with Permission.</w:t>
+      </w:r>
+    </w:p>
+    <w:p>
+      <w:r>
+        <w:t>Copyright © 2012-2017 CloudMakers, s.r.o. All rights reserved.</w:t>
+      </w:r>
+    </w:p>
+    <w:p/>
+    <w:p>
+      <w:r>
+        <w:t xml:space="preserve">Note, there </w:t>
+      </w:r>
+      <w:r>
+        <w:t>is an open source INDIGO Driver from cloudmakers, but the INDI driver is closed source.</w:t>
+      </w:r>
+    </w:p>
+    <w:p>
+      <w:hyperlink r:id="rId76" w:history="1">
+        <w:r>
+          <w:rPr>
+            <w:rStyle w:val="Hyperlink"/>
+          </w:rPr>
+          <w:t>https://github.com/indigo-astronomy/indigo/tree/master/indigo_drivers/ccd_atik</w:t>
+        </w:r>
+      </w:hyperlink>
+    </w:p>
+    <w:p/>
     <w:p>
       <w:bookmarkStart w:id="0" w:name="_GoBack"/>
       <w:bookmarkEnd w:id="0"/>
     </w:p>
-    <w:p>
-      <w:r>
-        <w:t>LibGphoto2</w:t>
-      </w:r>
-      <w:r>
-        <w:t xml:space="preserve"> is released </w:t>
-      </w:r>
-      <w:r>
-        <w:t xml:space="preserve">under the </w:t>
-      </w:r>
-      <w:r>
-        <w:t>GNU GPL version 2</w:t>
-      </w:r>
-    </w:p>
-    <w:p>
-      <w:hyperlink r:id="rId65" w:history="1">
-        <w:r>
-          <w:rPr>
-            <w:rStyle w:val="Hyperlink"/>
-          </w:rPr>
-          <w:t>http://gphoto.org</w:t>
-        </w:r>
-      </w:hyperlink>
-    </w:p>
+    <w:p/>
     <w:p>
       <w:pPr>
         <w:rPr>
-          <w:sz w:val="56"/>
-          <w:szCs w:val="56"/>
+          <w:rStyle w:val="Hyperlink"/>
         </w:rPr>
       </w:pPr>
     </w:p>
-    <w:p>
-      <w:pPr>
-        <w:rPr>
-          <w:sz w:val="56"/>
-          <w:szCs w:val="56"/>
-        </w:rPr>
-      </w:pPr>
-      <w:r>
-        <w:rPr>
-          <w:sz w:val="56"/>
-          <w:szCs w:val="56"/>
-        </w:rPr>
-        <w:t>GSC, The Guide Star Catalog</w:t>
-      </w:r>
-    </w:p>
-    <w:p>
-      <w:r>
-        <w:t>(Not included or bundled, but an optional install)</w:t>
-      </w:r>
-    </w:p>
-    <w:p/>
-    <w:p>
-      <w:r>
-        <w:t xml:space="preserve">For Information about the software and data: </w:t>
-      </w:r>
-      <w:hyperlink r:id="rId66" w:history="1">
-        <w:r>
-          <w:rPr>
-            <w:rStyle w:val="Hyperlink"/>
-          </w:rPr>
-          <w:t>http://gsss.stsci.edu/catalogs/gsc/GSC1/gsc12/DESCRIPTION.HTM</w:t>
-        </w:r>
-      </w:hyperlink>
-    </w:p>
-    <w:p>
-      <w:r>
-        <w:t>Instructions on how to install it:</w:t>
-      </w:r>
-      <w:r>
-        <w:t xml:space="preserve"> </w:t>
-      </w:r>
-      <w:hyperlink r:id="rId67" w:history="1">
-        <w:r>
-          <w:rPr>
-            <w:rStyle w:val="Hyperlink"/>
-          </w:rPr>
-          <w:t>http://www.indilib.org/support/tutorials/139-indi-library-on-raspberry-pi.html</w:t>
-        </w:r>
-      </w:hyperlink>
-    </w:p>
-    <w:p>
-      <w:r>
-        <w:t>Source Code</w:t>
-      </w:r>
-      <w:proofErr w:type="gramStart"/>
-      <w:r>
-        <w:t xml:space="preserve">:  </w:t>
-      </w:r>
-      <w:proofErr w:type="gramEnd"/>
-      <w:r>
-        <w:fldChar w:fldCharType="begin"/>
-      </w:r>
-      <w:r>
-        <w:instrText xml:space="preserve"> HYPERLINK "http://cdsarc.u-strasbg.fr/ftp/cats/bincats/" </w:instrText>
-      </w:r>
-      <w:r>
-        <w:fldChar w:fldCharType="separate"/>
-      </w:r>
-      <w:r>
-        <w:rPr>
-          <w:rStyle w:val="Hyperlink"/>
-        </w:rPr>
-        <w:t>http://cdsarc.u-strasbg.fr/ftp/cats/bincats/</w:t>
-      </w:r>
-      <w:r>
-        <w:rPr>
-          <w:rStyle w:val="Hyperlink"/>
-        </w:rPr>
-        <w:fldChar w:fldCharType="end"/>
-      </w:r>
-    </w:p>
-    <w:p/>
-    <w:p>
-      <w:r>
-        <w:t xml:space="preserve">The Guide Star Catalog was developed for the Hubble Space </w:t>
-      </w:r>
-      <w:proofErr w:type="gramStart"/>
-      <w:r>
-        <w:t xml:space="preserve">Telescope </w:t>
-      </w:r>
-      <w:r>
-        <w:t>.</w:t>
-      </w:r>
-      <w:proofErr w:type="gramEnd"/>
-      <w:r>
-        <w:t xml:space="preserve">  The </w:t>
-      </w:r>
-      <w:proofErr w:type="gramStart"/>
-      <w:r>
-        <w:t xml:space="preserve">data is copyrighted by </w:t>
-      </w:r>
-      <w:r>
-        <w:rPr>
-          <w:rFonts w:cs="Tahoma"/>
-        </w:rPr>
-        <w:t>The Association of Universities</w:t>
-      </w:r>
-      <w:proofErr w:type="gramEnd"/>
-      <w:r>
-        <w:rPr>
-          <w:rFonts w:cs="Tahoma"/>
-        </w:rPr>
-        <w:t xml:space="preserve"> for Research in Astronomy</w:t>
-      </w:r>
-      <w:r>
-        <w:rPr>
-          <w:rFonts w:cs="Verdana"/>
-        </w:rPr>
-        <w:t xml:space="preserve"> (c) 2001-2008</w:t>
-      </w:r>
-      <w:r>
-        <w:rPr>
-          <w:rFonts w:cs="Verdana"/>
-        </w:rPr>
-        <w:t>.  It is free for non-</w:t>
-      </w:r>
-      <w:proofErr w:type="spellStart"/>
-      <w:r>
-        <w:rPr>
-          <w:rFonts w:cs="Verdana"/>
-        </w:rPr>
-        <w:t>commerical</w:t>
-      </w:r>
-      <w:proofErr w:type="spellEnd"/>
-      <w:r>
-        <w:rPr>
-          <w:rFonts w:cs="Verdana"/>
-        </w:rPr>
-        <w:t xml:space="preserve"> use.  </w:t>
-      </w:r>
-    </w:p>
-    <w:p>
-      <w:r>
-        <w:t xml:space="preserve"> </w:t>
-      </w:r>
-      <w:hyperlink r:id="rId68" w:history="1">
-        <w:proofErr w:type="gramStart"/>
-        <w:r>
-          <w:rPr>
-            <w:rStyle w:val="Hyperlink"/>
-          </w:rPr>
-          <w:t>launchpad.net</w:t>
-        </w:r>
-        <w:proofErr w:type="gramEnd"/>
-        <w:r>
-          <w:rPr>
-            <w:rStyle w:val="Hyperlink"/>
-          </w:rPr>
-          <w:t>/</w:t>
-        </w:r>
-        <w:proofErr w:type="spellStart"/>
-        <w:r>
-          <w:rPr>
-            <w:rStyle w:val="Hyperlink"/>
-          </w:rPr>
-          <w:t>gsc</w:t>
-        </w:r>
-        <w:proofErr w:type="spellEnd"/>
-      </w:hyperlink>
-      <w:r>
-        <w:t xml:space="preserve"> </w:t>
-      </w:r>
-      <w:hyperlink r:id="rId69" w:history="1">
-        <w:r>
-          <w:rPr>
-            <w:rStyle w:val="Hyperlink"/>
-          </w:rPr>
-          <w:t>archive.stsci.edu/data_use.html</w:t>
-        </w:r>
-      </w:hyperlink>
-    </w:p>
+    <w:p/>
     <w:sectPr>
       <w:pgSz w:w="12240" w:h="15840"/>
       <w:pgMar w:top="630" w:right="1800" w:bottom="360" w:left="1800" w:header="720" w:footer="720" w:gutter="0"/>

</xml_diff>